<commit_message>
:bug:  Fix puissance injection in Puissance reponse template
</commit_message>
<xml_diff>
--- a/src/views/template/Modèle réponse Puissance - dynamique.docx
+++ b/src/views/template/Modèle réponse Puissance - dynamique.docx
@@ -1016,7 +1016,7 @@
                 <w:szCs w:val="20"/>
                 <w:rtl w:val="0"/>
               </w:rPr>
-              <w:t xml:space="preserve">{puissanceInitiale}</w:t>
+              <w:t xml:space="preserve">{#puissanceInitiale}{puissanceInitiale}{/puissanceInitiale}{^puissanceInitiale}{puissanceActuelle}{/puissanceInitiale}</w:t>
             </w:r>
           </w:p>
         </w:tc>
@@ -3161,7 +3161,7 @@
 
 <file path=customXML/item1.xml><?xml version="1.0" encoding="utf-8"?>
 <go:gDocsCustomXmlDataStorage xmlns:go="http://customooxmlschemas.google.com/" xmlns:r="http://schemas.openxmlformats.org/officeDocument/2006/relationships">
-  <go:docsCustomData xmlns:go="http://customooxmlschemas.google.com/" roundtripDataSignature="AMtx7mjlw32IBsSH19LGDWOfs9Rm9Qectw==">AMUW2mXmXaANBhWiBfpxdc/GQSt+ALYXeLb1wrAWpWCn8nWNYXJ4mKjcwCuj3e/bH+ZtIpAsXOrXVt5yk3J0mL3da/1ivg5dt5kG77zjzlG3CRo9LBgRzi7Ky3sutuJYAeArhzaFmdE/</go:docsCustomData>
+  <go:docsCustomData xmlns:go="http://customooxmlschemas.google.com/" roundtripDataSignature="AMtx7mjlw32IBsSH19LGDWOfs9Rm9Qectw==">AMUW2mXgzSPemUCNjjegQq5ykBQeMfpuNTi7VU6XlmEPadHWy0qgXum3xcEzS2k4RnOjkj6uoJWH2s9JRIMw+I9Zv/+/KI6+8ojB5TDZg/QFfURbUXqNSfdhnqhkNshbBuXz/PwwvXkq</go:docsCustomData>
 </go:gDocsCustomXmlDataStorage>
 </file>
 

</xml_diff>

<commit_message>
179 Users should see the requests for their respective scopes (#66)
* :star2:  Admin should only get requests for delai, recours and ababandon

* :star2:  Dreals get requests for projects in their region

* :star2:  Enable 'Demandes' page for dreal users

* :bug:  fix: admin should only see certain type of modifications requests

* :bug:  Fix puissance injection in Puissance reponse template

* :star2:  Enable DREAL to respond to Modification Request

* :star2:  On ModificationRequested, when applicable, send email to dreals

* :star2:  Actionnaire modification requires authorization for Eolien cases

* :star2:  Admins can reply to actionnaire requests

* :star2:  Admins can download actionnaire response template

* :star2:  Set request authority when it is submitted

* :star2:  Modification Request list should use authority to match user role

* :bug:  fix tests
</commit_message>
<xml_diff>
--- a/src/views/template/Modèle réponse Puissance - dynamique.docx
+++ b/src/views/template/Modèle réponse Puissance - dynamique.docx
@@ -1016,7 +1016,7 @@
                 <w:szCs w:val="20"/>
                 <w:rtl w:val="0"/>
               </w:rPr>
-              <w:t xml:space="preserve">{puissanceInitiale}</w:t>
+              <w:t xml:space="preserve">{#puissanceInitiale}{puissanceInitiale}{/puissanceInitiale}{^puissanceInitiale}{puissanceActuelle}{/puissanceInitiale}</w:t>
             </w:r>
           </w:p>
         </w:tc>
@@ -3161,7 +3161,7 @@
 
 <file path=customXML/item1.xml><?xml version="1.0" encoding="utf-8"?>
 <go:gDocsCustomXmlDataStorage xmlns:go="http://customooxmlschemas.google.com/" xmlns:r="http://schemas.openxmlformats.org/officeDocument/2006/relationships">
-  <go:docsCustomData xmlns:go="http://customooxmlschemas.google.com/" roundtripDataSignature="AMtx7mjlw32IBsSH19LGDWOfs9Rm9Qectw==">AMUW2mXmXaANBhWiBfpxdc/GQSt+ALYXeLb1wrAWpWCn8nWNYXJ4mKjcwCuj3e/bH+ZtIpAsXOrXVt5yk3J0mL3da/1ivg5dt5kG77zjzlG3CRo9LBgRzi7Ky3sutuJYAeArhzaFmdE/</go:docsCustomData>
+  <go:docsCustomData xmlns:go="http://customooxmlschemas.google.com/" roundtripDataSignature="AMtx7mjlw32IBsSH19LGDWOfs9Rm9Qectw==">AMUW2mXgzSPemUCNjjegQq5ykBQeMfpuNTi7VU6XlmEPadHWy0qgXum3xcEzS2k4RnOjkj6uoJWH2s9JRIMw+I9Zv/+/KI6+8ojB5TDZg/QFfURbUXqNSfdhnqhkNshbBuXz/PwwvXkq</go:docsCustomData>
 </go:gDocsCustomXmlDataStorage>
 </file>
 

</xml_diff>

<commit_message>
🎨 (1365): modification du modèle de réponse puissance - dynamique
</commit_message>
<xml_diff>
--- a/src/views/template/Modèle réponse Puissance - dynamique.docx
+++ b/src/views/template/Modèle réponse Puissance - dynamique.docx
@@ -299,7 +299,7 @@
                 <w:u w:val="none"/>
                 <w:vertAlign w:val="baseline"/>
               </w:rPr>
-              <w:t>Date</w:t>
+              <w:t>XX/XX/20XX</w:t>
             </w:r>
             <w:r>
               <w:rPr>
@@ -1084,7 +1084,7 @@
                 <w:sz w:val="20"/>
                 <w:szCs w:val="20"/>
               </w:rPr>
-              <w:t>Puissance-crête ({unitePuissance})</w:t>
+              <w:t>Puissance ({unitePuissance})</w:t>
             </w:r>
           </w:p>
         </w:tc>
@@ -2096,7 +2096,7 @@
     <w:r>
       <w:rPr/>
       <w:drawing>
-        <wp:anchor behindDoc="1" distT="0" distB="0" distL="0" distR="0" simplePos="0" locked="0" layoutInCell="0" allowOverlap="1" relativeHeight="2">
+        <wp:anchor behindDoc="0" distT="0" distB="0" distL="0" distR="0" simplePos="0" locked="0" layoutInCell="0" allowOverlap="1" relativeHeight="2">
           <wp:simplePos x="0" y="0"/>
           <wp:positionH relativeFrom="column">
             <wp:posOffset>0</wp:posOffset>

</xml_diff>